<commit_message>
readme - changes for deadlock
</commit_message>
<xml_diff>
--- a/User Thread Library - Readme.docx
+++ b/User Thread Library - Readme.docx
@@ -51,19 +51,11 @@
           <w:rFonts w:ascii="Calibri" w:eastAsia="Calibri" w:hAnsi="Calibri" w:cs="Calibri"/>
         </w:rPr>
       </w:pPr>
-      <w:proofErr w:type="spellStart"/>
-      <w:r>
-        <w:rPr>
-          <w:rFonts w:ascii="Calibri" w:eastAsia="Calibri" w:hAnsi="Calibri" w:cs="Calibri"/>
-        </w:rPr>
-        <w:t>Shikha</w:t>
-      </w:r>
-      <w:proofErr w:type="spellEnd"/>
-      <w:r>
-        <w:rPr>
-          <w:rFonts w:ascii="Calibri" w:eastAsia="Calibri" w:hAnsi="Calibri" w:cs="Calibri"/>
-        </w:rPr>
-        <w:t>/ sv629</w:t>
+      <w:r>
+        <w:rPr>
+          <w:rFonts w:ascii="Calibri" w:eastAsia="Calibri" w:hAnsi="Calibri" w:cs="Calibri"/>
+        </w:rPr>
+        <w:t>Shikha/ sv629</w:t>
       </w:r>
     </w:p>
     <w:p>
@@ -116,19 +108,11 @@
           <w:rFonts w:ascii="Calibri" w:eastAsia="Calibri" w:hAnsi="Calibri" w:cs="Calibri"/>
         </w:rPr>
       </w:pPr>
-      <w:proofErr w:type="spellStart"/>
-      <w:r>
-        <w:rPr>
-          <w:rFonts w:ascii="Calibri" w:eastAsia="Calibri" w:hAnsi="Calibri" w:cs="Calibri"/>
-        </w:rPr>
-        <w:t>iLab</w:t>
-      </w:r>
-      <w:proofErr w:type="spellEnd"/>
-      <w:r>
-        <w:rPr>
-          <w:rFonts w:ascii="Calibri" w:eastAsia="Calibri" w:hAnsi="Calibri" w:cs="Calibri"/>
-        </w:rPr>
-        <w:t xml:space="preserve"> M/c: ilab1</w:t>
+      <w:r>
+        <w:rPr>
+          <w:rFonts w:ascii="Calibri" w:eastAsia="Calibri" w:hAnsi="Calibri" w:cs="Calibri"/>
+        </w:rPr>
+        <w:t>iLab M/c: ilab1</w:t>
       </w:r>
     </w:p>
     <w:p>
@@ -167,14 +151,12 @@
           <w:rFonts w:ascii="Calibri" w:eastAsia="Calibri" w:hAnsi="Calibri" w:cs="Calibri"/>
         </w:rPr>
       </w:pPr>
-      <w:proofErr w:type="spellStart"/>
       <w:r>
         <w:rPr>
           <w:rFonts w:ascii="Calibri" w:eastAsia="Calibri" w:hAnsi="Calibri" w:cs="Calibri"/>
         </w:rPr>
         <w:t>main.c</w:t>
       </w:r>
-      <w:proofErr w:type="spellEnd"/>
     </w:p>
     <w:p>
       <w:pPr>
@@ -187,14 +169,12 @@
           <w:rFonts w:ascii="Calibri" w:eastAsia="Calibri" w:hAnsi="Calibri" w:cs="Calibri"/>
         </w:rPr>
       </w:pPr>
-      <w:proofErr w:type="spellStart"/>
       <w:r>
         <w:rPr>
           <w:rFonts w:ascii="Calibri" w:eastAsia="Calibri" w:hAnsi="Calibri" w:cs="Calibri"/>
         </w:rPr>
         <w:t>bench.c</w:t>
       </w:r>
-      <w:proofErr w:type="spellEnd"/>
     </w:p>
     <w:p>
       <w:pPr>
@@ -207,14 +187,12 @@
           <w:rFonts w:ascii="Calibri" w:eastAsia="Calibri" w:hAnsi="Calibri" w:cs="Calibri"/>
         </w:rPr>
       </w:pPr>
-      <w:proofErr w:type="spellStart"/>
       <w:r>
         <w:rPr>
           <w:rFonts w:ascii="Calibri" w:eastAsia="Calibri" w:hAnsi="Calibri" w:cs="Calibri"/>
         </w:rPr>
         <w:t>my_pthread.c</w:t>
       </w:r>
-      <w:proofErr w:type="spellEnd"/>
     </w:p>
     <w:p>
       <w:pPr>
@@ -227,14 +205,12 @@
           <w:rFonts w:ascii="Calibri" w:eastAsia="Calibri" w:hAnsi="Calibri" w:cs="Calibri"/>
         </w:rPr>
       </w:pPr>
-      <w:proofErr w:type="spellStart"/>
       <w:r>
         <w:rPr>
           <w:rFonts w:ascii="Calibri" w:eastAsia="Calibri" w:hAnsi="Calibri" w:cs="Calibri"/>
         </w:rPr>
         <w:t>my_pthread_t.h</w:t>
       </w:r>
-      <w:proofErr w:type="spellEnd"/>
     </w:p>
     <w:p>
       <w:pPr>
@@ -247,14 +223,12 @@
           <w:rFonts w:ascii="Calibri" w:eastAsia="Calibri" w:hAnsi="Calibri" w:cs="Calibri"/>
         </w:rPr>
       </w:pPr>
-      <w:proofErr w:type="spellStart"/>
       <w:r>
         <w:rPr>
           <w:rFonts w:ascii="Calibri" w:eastAsia="Calibri" w:hAnsi="Calibri" w:cs="Calibri"/>
         </w:rPr>
         <w:t>list.c</w:t>
       </w:r>
-      <w:proofErr w:type="spellEnd"/>
     </w:p>
     <w:p>
       <w:pPr>
@@ -267,14 +241,12 @@
           <w:rFonts w:ascii="Calibri" w:eastAsia="Calibri" w:hAnsi="Calibri" w:cs="Calibri"/>
         </w:rPr>
       </w:pPr>
-      <w:proofErr w:type="spellStart"/>
       <w:r>
         <w:rPr>
           <w:rFonts w:ascii="Calibri" w:eastAsia="Calibri" w:hAnsi="Calibri" w:cs="Calibri"/>
         </w:rPr>
         <w:t>list.h</w:t>
       </w:r>
-      <w:proofErr w:type="spellEnd"/>
     </w:p>
     <w:p>
       <w:pPr>
@@ -287,14 +259,12 @@
           <w:rFonts w:ascii="Calibri" w:eastAsia="Calibri" w:hAnsi="Calibri" w:cs="Calibri"/>
         </w:rPr>
       </w:pPr>
-      <w:proofErr w:type="spellStart"/>
       <w:r>
         <w:rPr>
           <w:rFonts w:ascii="Calibri" w:eastAsia="Calibri" w:hAnsi="Calibri" w:cs="Calibri"/>
         </w:rPr>
         <w:t>queue.c</w:t>
       </w:r>
-      <w:proofErr w:type="spellEnd"/>
     </w:p>
     <w:p>
       <w:pPr>
@@ -307,14 +277,12 @@
           <w:rFonts w:ascii="Calibri" w:eastAsia="Calibri" w:hAnsi="Calibri" w:cs="Calibri"/>
         </w:rPr>
       </w:pPr>
-      <w:proofErr w:type="spellStart"/>
       <w:r>
         <w:rPr>
           <w:rFonts w:ascii="Calibri" w:eastAsia="Calibri" w:hAnsi="Calibri" w:cs="Calibri"/>
         </w:rPr>
         <w:t>queue.h</w:t>
       </w:r>
-      <w:proofErr w:type="spellEnd"/>
     </w:p>
     <w:p>
       <w:pPr>
@@ -455,19 +423,11 @@
           <w:rFonts w:ascii="Calibri" w:eastAsia="Calibri" w:hAnsi="Calibri" w:cs="Calibri"/>
         </w:rPr>
       </w:pPr>
-      <w:proofErr w:type="spellStart"/>
-      <w:r>
-        <w:rPr>
-          <w:rFonts w:ascii="Calibri" w:eastAsia="Calibri" w:hAnsi="Calibri" w:cs="Calibri"/>
-        </w:rPr>
-        <w:t>Mutex</w:t>
-      </w:r>
-      <w:proofErr w:type="spellEnd"/>
-      <w:r>
-        <w:rPr>
-          <w:rFonts w:ascii="Calibri" w:eastAsia="Calibri" w:hAnsi="Calibri" w:cs="Calibri"/>
-        </w:rPr>
-        <w:t xml:space="preserve"> structure contains:</w:t>
+      <w:r>
+        <w:rPr>
+          <w:rFonts w:ascii="Calibri" w:eastAsia="Calibri" w:hAnsi="Calibri" w:cs="Calibri"/>
+        </w:rPr>
+        <w:t>Mutex structure contains:</w:t>
       </w:r>
     </w:p>
     <w:p>
@@ -503,21 +463,7 @@
         <w:rPr>
           <w:rFonts w:ascii="Calibri" w:eastAsia="Calibri" w:hAnsi="Calibri" w:cs="Calibri"/>
         </w:rPr>
-        <w:t xml:space="preserve">id's of the threads waiting for the </w:t>
-      </w:r>
-      <w:proofErr w:type="spellStart"/>
-      <w:r>
-        <w:rPr>
-          <w:rFonts w:ascii="Calibri" w:eastAsia="Calibri" w:hAnsi="Calibri" w:cs="Calibri"/>
-        </w:rPr>
-        <w:t>mutex</w:t>
-      </w:r>
-      <w:proofErr w:type="spellEnd"/>
-      <w:r>
-        <w:rPr>
-          <w:rFonts w:ascii="Calibri" w:eastAsia="Calibri" w:hAnsi="Calibri" w:cs="Calibri"/>
-        </w:rPr>
-        <w:t xml:space="preserve"> and</w:t>
+        <w:t>id's of the threads waiting for the mutex and</w:t>
       </w:r>
     </w:p>
     <w:p>
@@ -535,21 +481,7 @@
         <w:rPr>
           <w:rFonts w:ascii="Calibri" w:eastAsia="Calibri" w:hAnsi="Calibri" w:cs="Calibri"/>
         </w:rPr>
-        <w:t xml:space="preserve">Each thread waiting for a </w:t>
-      </w:r>
-      <w:proofErr w:type="spellStart"/>
-      <w:r>
-        <w:rPr>
-          <w:rFonts w:ascii="Calibri" w:eastAsia="Calibri" w:hAnsi="Calibri" w:cs="Calibri"/>
-        </w:rPr>
-        <w:t>mutex</w:t>
-      </w:r>
-      <w:proofErr w:type="spellEnd"/>
-      <w:r>
-        <w:rPr>
-          <w:rFonts w:ascii="Calibri" w:eastAsia="Calibri" w:hAnsi="Calibri" w:cs="Calibri"/>
-        </w:rPr>
-        <w:t xml:space="preserve"> contains the id of the lock acquired thread.</w:t>
+        <w:t>Each thread waiting for a mutex contains the id of the lock acquired thread.</w:t>
       </w:r>
     </w:p>
     <w:p>
@@ -567,21 +499,7 @@
         <w:rPr>
           <w:rFonts w:ascii="Calibri" w:eastAsia="Calibri" w:hAnsi="Calibri" w:cs="Calibri"/>
         </w:rPr>
-        <w:t xml:space="preserve">If a thread A either joins another thread B or waits for </w:t>
-      </w:r>
-      <w:proofErr w:type="spellStart"/>
-      <w:r>
-        <w:rPr>
-          <w:rFonts w:ascii="Calibri" w:eastAsia="Calibri" w:hAnsi="Calibri" w:cs="Calibri"/>
-        </w:rPr>
-        <w:t>mutex</w:t>
-      </w:r>
-      <w:proofErr w:type="spellEnd"/>
-      <w:r>
-        <w:rPr>
-          <w:rFonts w:ascii="Calibri" w:eastAsia="Calibri" w:hAnsi="Calibri" w:cs="Calibri"/>
-        </w:rPr>
-        <w:t xml:space="preserve"> that is acquired by another thread C, then it waits in the WAITING queue.</w:t>
+        <w:t>If a thread A either joins another thread B or waits for mutex that is acquired by another thread C, then it waits in the WAITING queue.</w:t>
       </w:r>
     </w:p>
     <w:p>
@@ -599,21 +517,7 @@
         <w:rPr>
           <w:rFonts w:ascii="Calibri" w:eastAsia="Calibri" w:hAnsi="Calibri" w:cs="Calibri"/>
         </w:rPr>
-        <w:t xml:space="preserve">As soon as the thread B exits or thread C releases the </w:t>
-      </w:r>
-      <w:proofErr w:type="spellStart"/>
-      <w:r>
-        <w:rPr>
-          <w:rFonts w:ascii="Calibri" w:eastAsia="Calibri" w:hAnsi="Calibri" w:cs="Calibri"/>
-        </w:rPr>
-        <w:t>mutex</w:t>
-      </w:r>
-      <w:proofErr w:type="spellEnd"/>
-      <w:r>
-        <w:rPr>
-          <w:rFonts w:ascii="Calibri" w:eastAsia="Calibri" w:hAnsi="Calibri" w:cs="Calibri"/>
-        </w:rPr>
-        <w:t>, then thread A is pushed to one of the READY queues based on its priority.</w:t>
+        <w:t>As soon as the thread B exits or thread C releases the mutex, then thread A is pushed to one of the READY queues based on its priority.</w:t>
       </w:r>
     </w:p>
     <w:p>
@@ -862,21 +766,7 @@
         <w:rPr>
           <w:rFonts w:ascii="Calibri" w:eastAsia="Calibri" w:hAnsi="Calibri" w:cs="Calibri"/>
         </w:rPr>
-        <w:t xml:space="preserve">When a thread tries to lock a </w:t>
-      </w:r>
-      <w:proofErr w:type="spellStart"/>
-      <w:r>
-        <w:rPr>
-          <w:rFonts w:ascii="Calibri" w:eastAsia="Calibri" w:hAnsi="Calibri" w:cs="Calibri"/>
-        </w:rPr>
-        <w:t>mutex</w:t>
-      </w:r>
-      <w:proofErr w:type="spellEnd"/>
-      <w:r>
-        <w:rPr>
-          <w:rFonts w:ascii="Calibri" w:eastAsia="Calibri" w:hAnsi="Calibri" w:cs="Calibri"/>
-        </w:rPr>
-        <w:t xml:space="preserve"> that is already being locked by another thread, then that id is noted.</w:t>
+        <w:t>When a thread tries to lock a mutex that is already being locked by another thread, then that id is noted.</w:t>
       </w:r>
     </w:p>
     <w:p>
@@ -894,49 +784,7 @@
         <w:rPr>
           <w:rFonts w:ascii="Calibri" w:eastAsia="Calibri" w:hAnsi="Calibri" w:cs="Calibri"/>
         </w:rPr>
-        <w:t xml:space="preserve">During the maintenance cycle, priority is checked with respect to the </w:t>
-      </w:r>
-      <w:proofErr w:type="spellStart"/>
-      <w:r>
-        <w:rPr>
-          <w:rFonts w:ascii="Calibri" w:eastAsia="Calibri" w:hAnsi="Calibri" w:cs="Calibri"/>
-        </w:rPr>
-        <w:t>mutex</w:t>
-      </w:r>
-      <w:proofErr w:type="spellEnd"/>
-      <w:r>
-        <w:rPr>
-          <w:rFonts w:ascii="Calibri" w:eastAsia="Calibri" w:hAnsi="Calibri" w:cs="Calibri"/>
-        </w:rPr>
-        <w:t xml:space="preserve">. If that thread exists, then the thread having the </w:t>
-      </w:r>
-      <w:proofErr w:type="spellStart"/>
-      <w:r>
-        <w:rPr>
-          <w:rFonts w:ascii="Calibri" w:eastAsia="Calibri" w:hAnsi="Calibri" w:cs="Calibri"/>
-        </w:rPr>
-        <w:t>mutex</w:t>
-      </w:r>
-      <w:proofErr w:type="spellEnd"/>
-      <w:r>
-        <w:rPr>
-          <w:rFonts w:ascii="Calibri" w:eastAsia="Calibri" w:hAnsi="Calibri" w:cs="Calibri"/>
-        </w:rPr>
-        <w:t xml:space="preserve"> inherits the property of the thread waiting for the </w:t>
-      </w:r>
-      <w:proofErr w:type="spellStart"/>
-      <w:r>
-        <w:rPr>
-          <w:rFonts w:ascii="Calibri" w:eastAsia="Calibri" w:hAnsi="Calibri" w:cs="Calibri"/>
-        </w:rPr>
-        <w:t>mutex</w:t>
-      </w:r>
-      <w:proofErr w:type="spellEnd"/>
-      <w:r>
-        <w:rPr>
-          <w:rFonts w:ascii="Calibri" w:eastAsia="Calibri" w:hAnsi="Calibri" w:cs="Calibri"/>
-        </w:rPr>
-        <w:t xml:space="preserve">. </w:t>
+        <w:t xml:space="preserve">During the maintenance cycle, priority is checked with respect to the mutex. If that thread exists, then the thread having the mutex inherits the property of the thread waiting for the mutex. </w:t>
       </w:r>
     </w:p>
     <w:p>
@@ -954,21 +802,7 @@
         <w:rPr>
           <w:rFonts w:ascii="Calibri" w:eastAsia="Calibri" w:hAnsi="Calibri" w:cs="Calibri"/>
         </w:rPr>
-        <w:t xml:space="preserve">When such an occurrence happens, the transfer of </w:t>
-      </w:r>
-      <w:proofErr w:type="spellStart"/>
-      <w:r>
-        <w:rPr>
-          <w:rFonts w:ascii="Calibri" w:eastAsia="Calibri" w:hAnsi="Calibri" w:cs="Calibri"/>
-        </w:rPr>
-        <w:t>mutex’s</w:t>
-      </w:r>
-      <w:proofErr w:type="spellEnd"/>
-      <w:r>
-        <w:rPr>
-          <w:rFonts w:ascii="Calibri" w:eastAsia="Calibri" w:hAnsi="Calibri" w:cs="Calibri"/>
-        </w:rPr>
-        <w:t xml:space="preserve"> holding from lower to higher priority occurs, and helps them run to completion.</w:t>
+        <w:t>When such an occurrence happens, the transfer of mutex’s holding from lower to higher priority occurs, and helps them run to completion.</w:t>
       </w:r>
     </w:p>
     <w:p>
@@ -1011,21 +845,7 @@
         <w:rPr>
           <w:rFonts w:ascii="Calibri" w:eastAsia="Calibri" w:hAnsi="Calibri" w:cs="Calibri"/>
         </w:rPr>
-        <w:t xml:space="preserve">The comparison is done with a standard </w:t>
-      </w:r>
-      <w:proofErr w:type="spellStart"/>
-      <w:r>
-        <w:rPr>
-          <w:rFonts w:ascii="Calibri" w:eastAsia="Calibri" w:hAnsi="Calibri" w:cs="Calibri"/>
-        </w:rPr>
-        <w:t>pthread</w:t>
-      </w:r>
-      <w:proofErr w:type="spellEnd"/>
-      <w:r>
-        <w:rPr>
-          <w:rFonts w:ascii="Calibri" w:eastAsia="Calibri" w:hAnsi="Calibri" w:cs="Calibri"/>
-        </w:rPr>
-        <w:t xml:space="preserve"> library and shown below as a graph.</w:t>
+        <w:t>The comparison is done with a standard pthread library and shown below as a graph.</w:t>
       </w:r>
     </w:p>
     <w:p>
@@ -1078,8 +898,179 @@
           <w:lang w:val="en-US"/>
         </w:rPr>
       </w:pPr>
+    </w:p>
+    <w:p>
+      <w:pPr>
+        <w:pStyle w:val="ListParagraph"/>
+        <w:numPr>
+          <w:ilvl w:val="0"/>
+          <w:numId w:val="21"/>
+        </w:numPr>
+        <w:rPr>
+          <w:rFonts w:ascii="Calibri" w:eastAsia="Calibri" w:hAnsi="Calibri" w:cs="Calibri"/>
+        </w:rPr>
+      </w:pPr>
+      <w:r>
+        <w:rPr>
+          <w:rFonts w:ascii="Calibri" w:eastAsia="Calibri" w:hAnsi="Calibri" w:cs="Calibri"/>
+        </w:rPr>
+        <w:t xml:space="preserve">Deadlock Detection and prevention – </w:t>
+      </w:r>
+    </w:p>
+    <w:p>
+      <w:pPr>
+        <w:pStyle w:val="ListParagraph"/>
+        <w:numPr>
+          <w:ilvl w:val="0"/>
+          <w:numId w:val="20"/>
+        </w:numPr>
+        <w:rPr>
+          <w:rFonts w:eastAsia="Times New Roman" w:cs="Times New Roman"/>
+          <w:lang w:eastAsia="en-GB"/>
+        </w:rPr>
+      </w:pPr>
+      <w:r>
+        <w:rPr>
+          <w:rFonts w:ascii="Calibri" w:eastAsia="Calibri" w:hAnsi="Calibri" w:cs="Calibri"/>
+        </w:rPr>
+        <w:t>We have attempted to configure deadlock prevention, it works for basic condition, i.e</w:t>
+      </w:r>
+      <w:r>
+        <w:rPr>
+          <w:rFonts w:ascii="Calibri" w:eastAsia="Calibri" w:hAnsi="Calibri" w:cs="Calibri"/>
+        </w:rPr>
+        <w:t>.</w:t>
+      </w:r>
+      <w:r>
+        <w:rPr>
+          <w:rFonts w:ascii="Calibri" w:eastAsia="Calibri" w:hAnsi="Calibri" w:cs="Calibri"/>
+        </w:rPr>
+        <w:t xml:space="preserve"> </w:t>
+      </w:r>
+      <w:r>
+        <w:rPr>
+          <w:rFonts w:ascii="Calibri" w:eastAsia="Calibri" w:hAnsi="Calibri" w:cs="Calibri"/>
+        </w:rPr>
+        <w:t>circular wait(locking 2 mutexes) in case of 2 threads</w:t>
+      </w:r>
+      <w:r>
+        <w:rPr>
+          <w:rFonts w:ascii="Calibri" w:eastAsia="Calibri" w:hAnsi="Calibri" w:cs="Calibri"/>
+        </w:rPr>
+        <w:t>.</w:t>
+      </w:r>
+    </w:p>
+    <w:p>
+      <w:pPr>
+        <w:pStyle w:val="ListParagraph"/>
+        <w:numPr>
+          <w:ilvl w:val="0"/>
+          <w:numId w:val="20"/>
+        </w:numPr>
+        <w:rPr>
+          <w:rFonts w:eastAsia="Times New Roman" w:cs="Times New Roman"/>
+          <w:lang w:eastAsia="en-GB"/>
+        </w:rPr>
+      </w:pPr>
+      <w:r>
+        <w:rPr>
+          <w:rFonts w:eastAsia="Times New Roman" w:cs="Times New Roman"/>
+          <w:color w:val="000000"/>
+          <w:lang w:eastAsia="en-GB"/>
+        </w:rPr>
+        <w:t xml:space="preserve">We haven’t added it to a the </w:t>
+      </w:r>
+      <w:r>
+        <w:rPr>
+          <w:rFonts w:eastAsia="Times New Roman" w:cs="Times New Roman"/>
+          <w:color w:val="000000"/>
+          <w:lang w:eastAsia="en-GB"/>
+        </w:rPr>
+        <w:t>my_pthread</w:t>
+      </w:r>
+      <w:r>
+        <w:rPr>
+          <w:rFonts w:eastAsia="Times New Roman" w:cs="Times New Roman"/>
+          <w:color w:val="000000"/>
+          <w:lang w:eastAsia="en-GB"/>
+        </w:rPr>
+        <w:t xml:space="preserve">.c file but adding it to </w:t>
+      </w:r>
+      <w:r>
+        <w:rPr>
+          <w:rFonts w:eastAsia="Times New Roman" w:cs="Times New Roman"/>
+          <w:color w:val="000000"/>
+          <w:lang w:eastAsia="en-GB"/>
+        </w:rPr>
+        <w:t>deadlock_</w:t>
+      </w:r>
+      <w:r>
+        <w:rPr>
+          <w:rFonts w:eastAsia="Times New Roman" w:cs="Times New Roman"/>
+          <w:color w:val="000000"/>
+          <w:lang w:eastAsia="en-GB"/>
+        </w:rPr>
+        <w:t>my_</w:t>
+      </w:r>
+      <w:r>
+        <w:rPr>
+          <w:rFonts w:eastAsia="Times New Roman" w:cs="Times New Roman"/>
+          <w:color w:val="000000"/>
+          <w:lang w:eastAsia="en-GB"/>
+        </w:rPr>
+        <w:t>p</w:t>
+      </w:r>
+      <w:r>
+        <w:rPr>
+          <w:rFonts w:eastAsia="Times New Roman" w:cs="Times New Roman"/>
+          <w:color w:val="000000"/>
+          <w:lang w:eastAsia="en-GB"/>
+        </w:rPr>
+        <w:t>thread</w:t>
+      </w:r>
+      <w:r>
+        <w:rPr>
+          <w:rFonts w:eastAsia="Times New Roman" w:cs="Times New Roman"/>
+          <w:color w:val="000000"/>
+          <w:lang w:eastAsia="en-GB"/>
+        </w:rPr>
+        <w:t>.c.</w:t>
+      </w:r>
+    </w:p>
+    <w:p>
+      <w:pPr>
+        <w:pStyle w:val="ListParagraph"/>
+        <w:rPr>
+          <w:rFonts w:eastAsia="Times New Roman" w:cs="Times New Roman"/>
+          <w:color w:val="000000"/>
+          <w:lang w:eastAsia="en-GB"/>
+        </w:rPr>
+      </w:pPr>
+    </w:p>
+    <w:p>
+      <w:pPr>
+        <w:pStyle w:val="ListParagraph"/>
+        <w:rPr>
+          <w:rFonts w:ascii="Calibri" w:eastAsia="Calibri" w:hAnsi="Calibri" w:cs="Calibri"/>
+        </w:rPr>
+      </w:pPr>
       <w:bookmarkStart w:id="0" w:name="_GoBack"/>
       <w:bookmarkEnd w:id="0"/>
+      <w:r>
+        <w:rPr>
+          <w:rFonts w:eastAsia="Times New Roman" w:cs="Times New Roman"/>
+          <w:color w:val="000000"/>
+          <w:lang w:eastAsia="en-GB"/>
+        </w:rPr>
+        <w:t>P.S.: It wasn’t specifically asked, but we encountered deadlock during multiple mutexes, so tried to detect and resolve the deadlock.</w:t>
+      </w:r>
+    </w:p>
+    <w:p>
+      <w:pPr>
+        <w:rPr>
+          <w:lang w:val="en-US"/>
+        </w:rPr>
+      </w:pPr>
     </w:p>
     <w:sectPr>
       <w:pgSz w:w="11900" w:h="16840"/>
@@ -1596,7 +1587,7 @@
   <w:abstractNum w:abstractNumId="6">
     <w:nsid w:val="34DA5597"/>
     <w:multiLevelType w:val="hybridMultilevel"/>
-    <w:tmpl w:val="F988A236"/>
+    <w:tmpl w:val="E968B96C"/>
     <w:lvl w:ilvl="0" w:tplc="08090001">
       <w:start w:val="1"/>
       <w:numFmt w:val="bullet"/>
@@ -2435,7 +2426,7 @@
   <w:abstractNum w:abstractNumId="15">
     <w:nsid w:val="674E58E6"/>
     <w:multiLevelType w:val="hybridMultilevel"/>
-    <w:tmpl w:val="998AD46A"/>
+    <w:tmpl w:val="616CC9D4"/>
     <w:lvl w:ilvl="0" w:tplc="0809000B">
       <w:start w:val="1"/>
       <w:numFmt w:val="bullet"/>
@@ -2448,7 +2439,7 @@
         <w:rFonts w:ascii="Wingdings" w:hAnsi="Wingdings" w:hint="default"/>
       </w:rPr>
     </w:lvl>
-    <w:lvl w:ilvl="1" w:tplc="08090003" w:tentative="1">
+    <w:lvl w:ilvl="1" w:tplc="08090003">
       <w:start w:val="1"/>
       <w:numFmt w:val="bullet"/>
       <w:lvlText w:val="o"/>
@@ -4077,11 +4068,11 @@
         </c:dLbls>
         <c:marker val="1"/>
         <c:smooth val="0"/>
-        <c:axId val="1872071824"/>
-        <c:axId val="1872111216"/>
+        <c:axId val="1520121648"/>
+        <c:axId val="1520107632"/>
       </c:lineChart>
       <c:catAx>
-        <c:axId val="1872071824"/>
+        <c:axId val="1520121648"/>
         <c:scaling>
           <c:orientation val="minMax"/>
         </c:scaling>
@@ -4124,7 +4115,7 @@
             <a:endParaRPr lang="en-GB"/>
           </a:p>
         </c:txPr>
-        <c:crossAx val="1872111216"/>
+        <c:crossAx val="1520107632"/>
         <c:crosses val="autoZero"/>
         <c:auto val="1"/>
         <c:lblAlgn val="ctr"/>
@@ -4132,7 +4123,7 @@
         <c:noMultiLvlLbl val="0"/>
       </c:catAx>
       <c:valAx>
-        <c:axId val="1872111216"/>
+        <c:axId val="1520107632"/>
         <c:scaling>
           <c:orientation val="minMax"/>
         </c:scaling>
@@ -4183,7 +4174,7 @@
             <a:endParaRPr lang="en-GB"/>
           </a:p>
         </c:txPr>
-        <c:crossAx val="1872071824"/>
+        <c:crossAx val="1520121648"/>
         <c:crosses val="autoZero"/>
         <c:crossBetween val="between"/>
       </c:valAx>

</xml_diff>